<commit_message>
feat: dossier personne malade
</commit_message>
<xml_diff>
--- a/data/templates/Dossier_M_Tmpl.docx
+++ b/data/templates/Dossier_M_Tmpl.docx
@@ -292,7 +292,7 @@
                 <w:noProof/>
                 <w:sz w:val="22"/>
               </w:rPr>
-              <w:t>15/06/2022</w:t>
+              <w:t>27/03/2023</w:t>
             </w:r>
             <w:r>
               <w:rPr>
@@ -424,7 +424,7 @@
                 <w:noProof/>
                 <w:sz w:val="22"/>
               </w:rPr>
-              <w:t>15/06/2022</w:t>
+              <w:t>27/03/2023</w:t>
             </w:r>
             <w:r>
               <w:rPr>
@@ -631,9 +631,9 @@
         <w:tblLook w:val="04A0" w:firstRow="1" w:lastRow="0" w:firstColumn="1" w:lastColumn="0" w:noHBand="0" w:noVBand="1"/>
       </w:tblPr>
       <w:tblGrid>
-        <w:gridCol w:w="2085"/>
-        <w:gridCol w:w="3583"/>
-        <w:gridCol w:w="3658"/>
+        <w:gridCol w:w="2087"/>
+        <w:gridCol w:w="3580"/>
+        <w:gridCol w:w="3659"/>
       </w:tblGrid>
       <w:tr>
         <w:tc>
@@ -718,37 +718,11 @@
               <w:rPr>
                 <w:rStyle w:val="lev"/>
                 <w:rFonts w:asciiTheme="minorHAnsi" w:hAnsiTheme="minorHAnsi" w:cstheme="minorHAnsi"/>
-                <w:sz w:val="22"/>
-              </w:rPr>
-              <w:t>2 rue de l’île</w:t>
-            </w:r>
-          </w:p>
-          <w:p>
-            <w:pPr>
-              <w:pStyle w:val="Textedesaisie"/>
-              <w:rPr>
-                <w:rStyle w:val="lev"/>
-                <w:rFonts w:asciiTheme="minorHAnsi" w:hAnsiTheme="minorHAnsi" w:cstheme="minorHAnsi"/>
                 <w:b w:val="0"/>
                 <w:bCs w:val="0"/>
                 <w:sz w:val="22"/>
               </w:rPr>
-            </w:pPr>
-            <w:r>
-              <w:rPr>
-                <w:rStyle w:val="lev"/>
-                <w:rFonts w:asciiTheme="minorHAnsi" w:hAnsiTheme="minorHAnsi" w:cstheme="minorHAnsi"/>
-                <w:sz w:val="22"/>
-              </w:rPr>
-              <w:t>27400 L</w:t>
-            </w:r>
-            <w:r>
-              <w:rPr>
-                <w:rStyle w:val="lev"/>
-                <w:rFonts w:asciiTheme="minorHAnsi" w:hAnsiTheme="minorHAnsi" w:cstheme="minorHAnsi"/>
-                <w:sz w:val="22"/>
-              </w:rPr>
-              <w:t>OUVIERS</w:t>
+              <w:t>2 rue de l’île</w:t>
             </w:r>
           </w:p>
           <w:p>
@@ -766,26 +740,52 @@
               <w:rPr>
                 <w:rStyle w:val="lev"/>
                 <w:rFonts w:asciiTheme="minorHAnsi" w:hAnsiTheme="minorHAnsi" w:cstheme="minorHAnsi"/>
-                <w:sz w:val="22"/>
-              </w:rPr>
-              <w:t>06 77 86 55 72</w:t>
-            </w:r>
-          </w:p>
-          <w:p>
-            <w:pPr>
-              <w:pStyle w:val="Textedesaisie"/>
-              <w:rPr>
-                <w:rStyle w:val="lev"/>
-                <w:rFonts w:asciiTheme="minorHAnsi" w:hAnsiTheme="minorHAnsi" w:cstheme="minorHAnsi"/>
                 <w:b w:val="0"/>
                 <w:bCs w:val="0"/>
                 <w:sz w:val="22"/>
               </w:rPr>
-            </w:pPr>
-            <w:r>
+              <w:t>27400 LOUVIERS</w:t>
+            </w:r>
+          </w:p>
+          <w:p>
+            <w:pPr>
+              <w:pStyle w:val="Textedesaisie"/>
               <w:rPr>
                 <w:rStyle w:val="lev"/>
                 <w:rFonts w:asciiTheme="minorHAnsi" w:hAnsiTheme="minorHAnsi" w:cstheme="minorHAnsi"/>
+                <w:b w:val="0"/>
+                <w:bCs w:val="0"/>
+                <w:sz w:val="22"/>
+              </w:rPr>
+            </w:pPr>
+            <w:r>
+              <w:rPr>
+                <w:rStyle w:val="lev"/>
+                <w:rFonts w:asciiTheme="minorHAnsi" w:hAnsiTheme="minorHAnsi" w:cstheme="minorHAnsi"/>
+                <w:b w:val="0"/>
+                <w:bCs w:val="0"/>
+                <w:sz w:val="22"/>
+              </w:rPr>
+              <w:t>06 77 86 55 72</w:t>
+            </w:r>
+          </w:p>
+          <w:p>
+            <w:pPr>
+              <w:pStyle w:val="Textedesaisie"/>
+              <w:rPr>
+                <w:rStyle w:val="lev"/>
+                <w:rFonts w:asciiTheme="minorHAnsi" w:hAnsiTheme="minorHAnsi" w:cstheme="minorHAnsi"/>
+                <w:b w:val="0"/>
+                <w:bCs w:val="0"/>
+                <w:sz w:val="22"/>
+              </w:rPr>
+            </w:pPr>
+            <w:r>
+              <w:rPr>
+                <w:rStyle w:val="lev"/>
+                <w:rFonts w:asciiTheme="minorHAnsi" w:hAnsiTheme="minorHAnsi" w:cstheme="minorHAnsi"/>
+                <w:b w:val="0"/>
+                <w:bCs w:val="0"/>
                 <w:sz w:val="22"/>
               </w:rPr>
               <w:t>fam.potentier@orange.fr</w:t>
@@ -950,28 +950,19 @@
     </w:p>
     <w:p>
       <w:pPr>
-        <w:pStyle w:val="En-tte"/>
         <w:rPr>
           <w:rFonts w:asciiTheme="minorHAnsi" w:hAnsiTheme="minorHAnsi" w:cstheme="minorHAnsi"/>
           <w:sz w:val="22"/>
           <w:szCs w:val="22"/>
         </w:rPr>
       </w:pPr>
-    </w:p>
-    <w:p>
-      <w:pPr>
+      <w:r>
         <w:rPr>
           <w:rFonts w:asciiTheme="minorHAnsi" w:hAnsiTheme="minorHAnsi" w:cstheme="minorHAnsi"/>
           <w:sz w:val="22"/>
           <w:szCs w:val="22"/>
         </w:rPr>
-      </w:pPr>
-      <w:r>
-        <w:rPr>
-          <w:rFonts w:asciiTheme="minorHAnsi" w:hAnsiTheme="minorHAnsi" w:cstheme="minorHAnsi"/>
-          <w:sz w:val="22"/>
-          <w:szCs w:val="22"/>
-        </w:rPr>
+        <w:lastRenderedPageBreak/>
         <w:br w:type="page"/>
       </w:r>
     </w:p>
@@ -1526,6 +1517,7 @@
             <w14:uncheckedState w14:val="2610" w14:font="MS Gothic"/>
           </w14:checkbox>
         </w:sdtPr>
+        <w:sdtEndPr/>
         <w:sdtContent>
           <w:r>
             <w:rPr>
@@ -1668,21 +1660,13 @@
           <w:szCs w:val="22"/>
         </w:rPr>
       </w:pPr>
-    </w:p>
-    <w:p>
-      <w:pPr>
+      <w:r>
         <w:rPr>
           <w:rFonts w:asciiTheme="minorHAnsi" w:hAnsiTheme="minorHAnsi" w:cstheme="minorHAnsi"/>
           <w:sz w:val="22"/>
           <w:szCs w:val="22"/>
         </w:rPr>
-      </w:pPr>
-      <w:r>
-        <w:rPr>
-          <w:rFonts w:asciiTheme="minorHAnsi" w:hAnsiTheme="minorHAnsi" w:cstheme="minorHAnsi"/>
-          <w:sz w:val="22"/>
-          <w:szCs w:val="22"/>
-        </w:rPr>
+        <w:lastRenderedPageBreak/>
         <w:br w:type="page"/>
       </w:r>
     </w:p>
@@ -2300,7 +2284,97 @@
           <w:sz w:val="28"/>
           <w:szCs w:val="28"/>
         </w:rPr>
-        <w:t>lundi 18 au dimanche 24 juillet 2022</w:t>
+        <w:t>mercre</w:t>
+      </w:r>
+      <w:r>
+        <w:rPr>
+          <w:rFonts w:ascii="Calibri" w:hAnsi="Calibri" w:cs="Calibri"/>
+          <w:b/>
+          <w:sz w:val="28"/>
+          <w:szCs w:val="28"/>
+        </w:rPr>
+        <w:t>di 1</w:t>
+      </w:r>
+      <w:r>
+        <w:rPr>
+          <w:rFonts w:ascii="Calibri" w:hAnsi="Calibri" w:cs="Calibri"/>
+          <w:b/>
+          <w:sz w:val="28"/>
+          <w:szCs w:val="28"/>
+        </w:rPr>
+        <w:t>6</w:t>
+      </w:r>
+      <w:r>
+        <w:rPr>
+          <w:rFonts w:ascii="Calibri" w:hAnsi="Calibri" w:cs="Calibri"/>
+          <w:b/>
+          <w:sz w:val="28"/>
+          <w:szCs w:val="28"/>
+        </w:rPr>
+        <w:t xml:space="preserve"> au </w:t>
+      </w:r>
+      <w:r>
+        <w:rPr>
+          <w:rFonts w:ascii="Calibri" w:hAnsi="Calibri" w:cs="Calibri"/>
+          <w:b/>
+          <w:sz w:val="28"/>
+          <w:szCs w:val="28"/>
+        </w:rPr>
+        <w:t>mardi</w:t>
+      </w:r>
+      <w:r>
+        <w:rPr>
+          <w:rFonts w:ascii="Calibri" w:hAnsi="Calibri" w:cs="Calibri"/>
+          <w:b/>
+          <w:sz w:val="28"/>
+          <w:szCs w:val="28"/>
+        </w:rPr>
+        <w:t xml:space="preserve"> 2</w:t>
+      </w:r>
+      <w:r>
+        <w:rPr>
+          <w:rFonts w:ascii="Calibri" w:hAnsi="Calibri" w:cs="Calibri"/>
+          <w:b/>
+          <w:sz w:val="28"/>
+          <w:szCs w:val="28"/>
+        </w:rPr>
+        <w:t>2</w:t>
+      </w:r>
+      <w:r>
+        <w:rPr>
+          <w:rFonts w:ascii="Calibri" w:hAnsi="Calibri" w:cs="Calibri"/>
+          <w:b/>
+          <w:sz w:val="28"/>
+          <w:szCs w:val="28"/>
+        </w:rPr>
+        <w:t xml:space="preserve"> </w:t>
+      </w:r>
+      <w:r>
+        <w:rPr>
+          <w:rFonts w:ascii="Calibri" w:hAnsi="Calibri" w:cs="Calibri"/>
+          <w:b/>
+          <w:sz w:val="28"/>
+          <w:szCs w:val="28"/>
+        </w:rPr>
+        <w:t>aoû</w:t>
+      </w:r>
+      <w:r>
+        <w:rPr>
+          <w:rFonts w:ascii="Calibri" w:hAnsi="Calibri" w:cs="Calibri"/>
+          <w:b/>
+          <w:sz w:val="28"/>
+          <w:szCs w:val="28"/>
+        </w:rPr>
+        <w:t>t 202</w:t>
+      </w:r>
+      <w:r>
+        <w:rPr>
+          <w:rFonts w:ascii="Calibri" w:hAnsi="Calibri" w:cs="Calibri"/>
+          <w:b/>
+          <w:sz w:val="28"/>
+          <w:szCs w:val="28"/>
+        </w:rPr>
+        <w:t>3</w:t>
       </w:r>
     </w:p>
     <w:p>
@@ -12565,7 +12639,7 @@
     </w:p>
     <w:sectPr>
       <w:pgSz w:w="11906" w:h="16838" w:code="9"/>
-      <w:pgMar w:top="567" w:right="567" w:bottom="567" w:left="567" w:header="567" w:footer="567" w:gutter="0"/>
+      <w:pgMar w:top="567" w:right="567" w:bottom="567" w:left="567" w:header="510" w:footer="454" w:gutter="0"/>
       <w:cols w:space="709"/>
       <w:docGrid w:linePitch="360"/>
     </w:sectPr>
@@ -13403,7 +13477,7 @@
   <w:style w:type="paragraph" w:default="1" w:styleId="Normal">
     <w:name w:val="Normal"/>
     <w:qFormat/>
-    <w:rsid w:val="00406068"/>
+    <w:rsid w:val="002C0EE2"/>
     <w:rPr>
       <w:sz w:val="24"/>
       <w:szCs w:val="24"/>

</xml_diff>